<commit_message>
Gestão e Configuração Mudança
Versão Final
</commit_message>
<xml_diff>
--- a/impacta-es13-GerenciamentoDeConfiguraçõesMudanças.docx
+++ b/impacta-es13-GerenciamentoDeConfiguraçõesMudanças.docx
@@ -45,8 +45,6 @@
           <w:bottom w:val="single" w:sz="8" w:space="3" w:color="4F81BD"/>
         </w:pBdr>
       </w:pPr>
-      <w:bookmarkStart w:id="0" w:name="_GoBack"/>
-      <w:bookmarkEnd w:id="0"/>
       <w:r>
         <w:t>Vitória Comésticos</w:t>
       </w:r>
@@ -1972,8 +1970,8 @@
       <w:pPr>
         <w:pStyle w:val="Ttulo1"/>
       </w:pPr>
-      <w:bookmarkStart w:id="1" w:name="_Toc346134249"/>
-      <w:bookmarkEnd w:id="1"/>
+      <w:bookmarkStart w:id="0" w:name="_Toc346134249"/>
+      <w:bookmarkEnd w:id="0"/>
       <w:r>
         <w:lastRenderedPageBreak/>
         <w:t>Introdução</w:t>
@@ -1983,8 +1981,8 @@
       <w:pPr>
         <w:pStyle w:val="Ttulo2"/>
       </w:pPr>
-      <w:bookmarkStart w:id="2" w:name="_Toc346134250"/>
-      <w:bookmarkEnd w:id="2"/>
+      <w:bookmarkStart w:id="1" w:name="_Toc346134250"/>
+      <w:bookmarkEnd w:id="1"/>
       <w:r>
         <w:t>Objetivo</w:t>
       </w:r>
@@ -2553,8 +2551,8 @@
       <w:pPr>
         <w:pStyle w:val="Ttulo2"/>
       </w:pPr>
-      <w:bookmarkStart w:id="3" w:name="_Toc346134251"/>
-      <w:bookmarkEnd w:id="3"/>
+      <w:bookmarkStart w:id="2" w:name="_Toc346134251"/>
+      <w:bookmarkEnd w:id="2"/>
       <w:r>
         <w:t>Definições e Termos</w:t>
       </w:r>
@@ -2842,8 +2840,8 @@
       <w:pPr>
         <w:pStyle w:val="Ttulo2"/>
       </w:pPr>
-      <w:bookmarkStart w:id="4" w:name="_Toc346134252"/>
-      <w:bookmarkEnd w:id="4"/>
+      <w:bookmarkStart w:id="3" w:name="_Toc346134252"/>
+      <w:bookmarkEnd w:id="3"/>
       <w:r>
         <w:t>Abreviações</w:t>
       </w:r>
@@ -3129,8 +3127,8 @@
       <w:pPr>
         <w:pStyle w:val="Ttulo1"/>
       </w:pPr>
-      <w:bookmarkStart w:id="5" w:name="_Toc346134253"/>
-      <w:bookmarkEnd w:id="5"/>
+      <w:bookmarkStart w:id="4" w:name="_Toc346134253"/>
+      <w:bookmarkEnd w:id="4"/>
     </w:p>
     <w:p>
       <w:pPr>
@@ -3161,8 +3159,8 @@
       <w:pPr>
         <w:pStyle w:val="Ttulo2"/>
       </w:pPr>
-      <w:bookmarkStart w:id="6" w:name="_Toc346134254"/>
-      <w:bookmarkEnd w:id="6"/>
+      <w:bookmarkStart w:id="5" w:name="_Toc346134254"/>
+      <w:bookmarkEnd w:id="5"/>
       <w:r>
         <w:t>Baselines do Projeto</w:t>
       </w:r>
@@ -4251,8 +4249,8 @@
       <w:pPr>
         <w:pStyle w:val="Ttulo2"/>
       </w:pPr>
-      <w:bookmarkStart w:id="7" w:name="_Toc346134255"/>
-      <w:bookmarkEnd w:id="7"/>
+      <w:bookmarkStart w:id="6" w:name="_Toc346134255"/>
+      <w:bookmarkEnd w:id="6"/>
     </w:p>
     <w:p>
       <w:pPr>
@@ -4438,8 +4436,47 @@
                 <w:szCs w:val="21"/>
                 <w:shd w:val="clear" w:color="auto" w:fill="F5F5F5"/>
               </w:rPr>
-              <w:t>Impacta-es1</w:t>
-            </w:r>
+              <w:t>Impacta-es13-gen</w:t>
+            </w:r>
+          </w:p>
+        </w:tc>
+      </w:tr>
+      <w:tr>
+        <w:tc>
+          <w:tcPr>
+            <w:tcW w:w="3937" w:type="dxa"/>
+            <w:tcBorders>
+              <w:top w:val="nil"/>
+              <w:left w:val="nil"/>
+              <w:bottom w:val="nil"/>
+              <w:right w:val="nil"/>
+            </w:tcBorders>
+            <w:shd w:val="clear" w:color="auto" w:fill="auto"/>
+          </w:tcPr>
+          <w:p>
+            <w:pPr>
+              <w:spacing w:after="0" w:line="240" w:lineRule="auto"/>
+            </w:pPr>
+            <w:r>
+              <w:t>Workshop de Características</w:t>
+            </w:r>
+          </w:p>
+        </w:tc>
+        <w:tc>
+          <w:tcPr>
+            <w:tcW w:w="3921" w:type="dxa"/>
+            <w:tcBorders>
+              <w:top w:val="nil"/>
+              <w:left w:val="nil"/>
+              <w:bottom w:val="nil"/>
+              <w:right w:val="nil"/>
+            </w:tcBorders>
+            <w:shd w:val="clear" w:color="auto" w:fill="auto"/>
+          </w:tcPr>
+          <w:p>
+            <w:pPr>
+              <w:spacing w:after="0" w:line="240" w:lineRule="auto"/>
+            </w:pPr>
             <w:r>
               <w:rPr>
                 <w:rFonts w:ascii="Segoe UI" w:hAnsi="Segoe UI" w:cs="Segoe UI"/>
@@ -4447,64 +4484,7 @@
                 <w:szCs w:val="21"/>
                 <w:shd w:val="clear" w:color="auto" w:fill="F5F5F5"/>
               </w:rPr>
-              <w:t>3-gen</w:t>
-            </w:r>
-          </w:p>
-        </w:tc>
-      </w:tr>
-      <w:tr>
-        <w:tc>
-          <w:tcPr>
-            <w:tcW w:w="3937" w:type="dxa"/>
-            <w:tcBorders>
-              <w:top w:val="nil"/>
-              <w:left w:val="nil"/>
-              <w:bottom w:val="nil"/>
-              <w:right w:val="nil"/>
-            </w:tcBorders>
-            <w:shd w:val="clear" w:color="auto" w:fill="auto"/>
-          </w:tcPr>
-          <w:p>
-            <w:pPr>
-              <w:spacing w:after="0" w:line="240" w:lineRule="auto"/>
-            </w:pPr>
-            <w:r>
-              <w:t>Workshop de Características</w:t>
-            </w:r>
-          </w:p>
-        </w:tc>
-        <w:tc>
-          <w:tcPr>
-            <w:tcW w:w="3921" w:type="dxa"/>
-            <w:tcBorders>
-              <w:top w:val="nil"/>
-              <w:left w:val="nil"/>
-              <w:bottom w:val="nil"/>
-              <w:right w:val="nil"/>
-            </w:tcBorders>
-            <w:shd w:val="clear" w:color="auto" w:fill="auto"/>
-          </w:tcPr>
-          <w:p>
-            <w:pPr>
-              <w:spacing w:after="0" w:line="240" w:lineRule="auto"/>
-            </w:pPr>
-            <w:r>
-              <w:rPr>
-                <w:rFonts w:ascii="Segoe UI" w:hAnsi="Segoe UI" w:cs="Segoe UI"/>
-                <w:sz w:val="21"/>
-                <w:szCs w:val="21"/>
-                <w:shd w:val="clear" w:color="auto" w:fill="F5F5F5"/>
-              </w:rPr>
-              <w:t>Impacta-es1</w:t>
-            </w:r>
-            <w:r>
-              <w:rPr>
-                <w:rFonts w:ascii="Segoe UI" w:hAnsi="Segoe UI" w:cs="Segoe UI"/>
-                <w:sz w:val="21"/>
-                <w:szCs w:val="21"/>
-                <w:shd w:val="clear" w:color="auto" w:fill="F5F5F5"/>
-              </w:rPr>
-              <w:t>3-wdc</w:t>
+              <w:t>Impacta-es13-wdc</w:t>
             </w:r>
           </w:p>
         </w:tc>
@@ -4557,8 +4537,8 @@
       <w:pPr>
         <w:pStyle w:val="Ttulo2"/>
       </w:pPr>
-      <w:bookmarkStart w:id="8" w:name="_Toc346134257"/>
-      <w:bookmarkEnd w:id="8"/>
+      <w:bookmarkStart w:id="7" w:name="_Toc346134257"/>
+      <w:bookmarkEnd w:id="7"/>
       <w:r>
         <w:t>Localização dos Artefatos</w:t>
       </w:r>
@@ -5599,8 +5579,8 @@
       <w:pPr>
         <w:pStyle w:val="Ttulo1"/>
       </w:pPr>
-      <w:bookmarkStart w:id="9" w:name="_Toc346134258"/>
-      <w:bookmarkEnd w:id="9"/>
+      <w:bookmarkStart w:id="8" w:name="_Toc346134258"/>
+      <w:bookmarkEnd w:id="8"/>
       <w:r>
         <w:t>Gerenciamento de Configuração de Ambiente</w:t>
       </w:r>
@@ -5609,8 +5589,8 @@
       <w:pPr>
         <w:pStyle w:val="Ttulo2"/>
       </w:pPr>
-      <w:bookmarkStart w:id="10" w:name="_Toc346134259"/>
-      <w:bookmarkEnd w:id="10"/>
+      <w:bookmarkStart w:id="9" w:name="_Toc346134259"/>
+      <w:bookmarkEnd w:id="9"/>
       <w:r>
         <w:t>Ferramentas de Controle de Versão</w:t>
       </w:r>
@@ -5639,8 +5619,8 @@
       <w:pPr>
         <w:pStyle w:val="Ttulo2"/>
       </w:pPr>
-      <w:bookmarkStart w:id="11" w:name="_Toc346134260"/>
-      <w:bookmarkEnd w:id="11"/>
+      <w:bookmarkStart w:id="10" w:name="_Toc346134260"/>
+      <w:bookmarkEnd w:id="10"/>
       <w:r>
         <w:t>Ferramentas de Desenvolvimento Utilizadas</w:t>
       </w:r>
@@ -5654,21 +5634,21 @@
       <w:r>
         <w:rPr>
           <w:rFonts w:ascii="Calibri" w:eastAsia="Calibri" w:hAnsi="Calibri" w:cs="Calibri"/>
-          <w:color w:val="000000" w:themeColor="text1"/>
         </w:rPr>
-        <w:t>NetBeans, Eclipse</w:t>
+        <w:br/>
+        <w:t xml:space="preserve">Word, </w:t>
       </w:r>
       <w:r>
         <w:rPr>
           <w:rFonts w:ascii="Calibri" w:eastAsia="Calibri" w:hAnsi="Calibri" w:cs="Calibri"/>
         </w:rPr>
-        <w:t xml:space="preserve"> ,</w:t>
+        <w:t xml:space="preserve">Vision </w:t>
       </w:r>
     </w:p>
     <w:p>
       <w:pPr>
         <w:rPr>
-          <w:rFonts w:ascii="Calibri" w:hAnsi="Calibri"/>
+          <w:rFonts w:ascii="Calibri" w:eastAsia="Calibri" w:hAnsi="Calibri" w:cs="Calibri"/>
         </w:rPr>
       </w:pPr>
     </w:p>
@@ -5815,7 +5795,7 @@
               <w:spacing w:after="0" w:line="240" w:lineRule="auto"/>
             </w:pPr>
             <w:r>
-              <w:t>Gerenciamento de Documentação, edição de configuração de Mudança de documentos.</w:t>
+              <w:t>Todos</w:t>
             </w:r>
           </w:p>
         </w:tc>
@@ -5837,7 +5817,7 @@
               <w:spacing w:after="0" w:line="240" w:lineRule="auto"/>
             </w:pPr>
             <w:r>
-              <w:t>NetBeans</w:t>
+              <w:t>Word</w:t>
             </w:r>
           </w:p>
         </w:tc>
@@ -5857,7 +5837,7 @@
               <w:spacing w:after="0" w:line="240" w:lineRule="auto"/>
             </w:pPr>
             <w:r>
-              <w:t>8.1</w:t>
+              <w:t>2016</w:t>
             </w:r>
           </w:p>
         </w:tc>
@@ -5875,14 +5855,465 @@
           <w:p>
             <w:pPr>
               <w:spacing w:after="0" w:line="240" w:lineRule="auto"/>
-            </w:pPr>
-            <w:bookmarkStart w:id="12" w:name="__DdeLink__838_1353657955"/>
-            <w:r>
-              <w:t xml:space="preserve">Gerenciamento de Documentação, edição de configuração de Mudança </w:t>
-            </w:r>
-            <w:bookmarkEnd w:id="12"/>
-            <w:r>
-              <w:t>de documentos.</w:t>
+              <w:rPr>
+                <w:bCs/>
+              </w:rPr>
+            </w:pPr>
+            <w:r>
+              <w:rPr>
+                <w:bCs/>
+              </w:rPr>
+              <w:t>Analise</w:t>
+            </w:r>
+            <w:r>
+              <w:rPr>
+                <w:bCs/>
+              </w:rPr>
+              <w:t xml:space="preserve"> </w:t>
+            </w:r>
+            <w:r>
+              <w:rPr>
+                <w:bCs/>
+              </w:rPr>
+              <w:t>Das</w:t>
+            </w:r>
+            <w:r>
+              <w:rPr>
+                <w:bCs/>
+              </w:rPr>
+              <w:t xml:space="preserve"> </w:t>
+            </w:r>
+            <w:r>
+              <w:rPr>
+                <w:bCs/>
+              </w:rPr>
+              <w:t>Causas</w:t>
+            </w:r>
+            <w:r>
+              <w:rPr>
+                <w:bCs/>
+              </w:rPr>
+              <w:t xml:space="preserve"> </w:t>
+            </w:r>
+            <w:r>
+              <w:rPr>
+                <w:bCs/>
+              </w:rPr>
+              <w:t>Raízes</w:t>
+            </w:r>
+          </w:p>
+          <w:p>
+            <w:pPr>
+              <w:spacing w:after="0" w:line="240" w:lineRule="auto"/>
+            </w:pPr>
+            <w:r>
+              <w:rPr>
+                <w:bCs/>
+              </w:rPr>
+              <w:t>Declaração</w:t>
+            </w:r>
+            <w:r>
+              <w:rPr>
+                <w:bCs/>
+              </w:rPr>
+              <w:t xml:space="preserve"> </w:t>
+            </w:r>
+            <w:r>
+              <w:rPr>
+                <w:bCs/>
+              </w:rPr>
+              <w:t>Do</w:t>
+            </w:r>
+            <w:r>
+              <w:rPr>
+                <w:bCs/>
+              </w:rPr>
+              <w:t xml:space="preserve"> </w:t>
+            </w:r>
+            <w:r>
+              <w:rPr>
+                <w:bCs/>
+              </w:rPr>
+              <w:t>Problema</w:t>
+            </w:r>
+            <w:r>
+              <w:rPr>
+                <w:bCs/>
+              </w:rPr>
+              <w:br/>
+            </w:r>
+            <w:r>
+              <w:rPr>
+                <w:bCs/>
+              </w:rPr>
+              <w:t>Fronteira</w:t>
+            </w:r>
+            <w:r>
+              <w:rPr>
+                <w:bCs/>
+              </w:rPr>
+              <w:t xml:space="preserve"> </w:t>
+            </w:r>
+            <w:r>
+              <w:rPr>
+                <w:bCs/>
+              </w:rPr>
+              <w:t>Sistemica</w:t>
+            </w:r>
+            <w:r>
+              <w:rPr>
+                <w:bCs/>
+              </w:rPr>
+              <w:br/>
+            </w:r>
+            <w:r>
+              <w:rPr>
+                <w:bCs/>
+              </w:rPr>
+              <w:t>Lista</w:t>
+            </w:r>
+            <w:r>
+              <w:rPr>
+                <w:bCs/>
+              </w:rPr>
+              <w:t xml:space="preserve"> </w:t>
+            </w:r>
+            <w:r>
+              <w:rPr>
+                <w:bCs/>
+              </w:rPr>
+              <w:t>De</w:t>
+            </w:r>
+            <w:r>
+              <w:rPr>
+                <w:bCs/>
+              </w:rPr>
+              <w:t xml:space="preserve"> </w:t>
+            </w:r>
+            <w:r>
+              <w:rPr>
+                <w:bCs/>
+              </w:rPr>
+              <w:t>Restrições</w:t>
+            </w:r>
+            <w:r>
+              <w:rPr>
+                <w:bCs/>
+              </w:rPr>
+              <w:br/>
+              <w:t>U</w:t>
+            </w:r>
+            <w:r>
+              <w:rPr>
+                <w:bCs/>
+              </w:rPr>
+              <w:t>suários</w:t>
+            </w:r>
+            <w:r>
+              <w:rPr>
+                <w:bCs/>
+              </w:rPr>
+              <w:t xml:space="preserve"> </w:t>
+            </w:r>
+            <w:r>
+              <w:rPr>
+                <w:bCs/>
+              </w:rPr>
+              <w:t>Stakeholders</w:t>
+            </w:r>
+            <w:r>
+              <w:rPr>
+                <w:bCs/>
+              </w:rPr>
+              <w:br/>
+            </w:r>
+            <w:r>
+              <w:rPr>
+                <w:bCs/>
+              </w:rPr>
+              <w:t>Declaração</w:t>
+            </w:r>
+            <w:r>
+              <w:rPr>
+                <w:bCs/>
+              </w:rPr>
+              <w:t xml:space="preserve"> </w:t>
+            </w:r>
+            <w:r>
+              <w:rPr>
+                <w:bCs/>
+              </w:rPr>
+              <w:t>Escopo</w:t>
+            </w:r>
+            <w:r>
+              <w:rPr>
+                <w:bCs/>
+              </w:rPr>
+              <w:br/>
+            </w:r>
+            <w:r>
+              <w:rPr>
+                <w:bCs/>
+              </w:rPr>
+              <w:t>Glossário</w:t>
+            </w:r>
+            <w:r>
+              <w:rPr>
+                <w:bCs/>
+              </w:rPr>
+              <w:br/>
+            </w:r>
+            <w:r>
+              <w:rPr>
+                <w:bCs/>
+              </w:rPr>
+              <w:t>Integrantes</w:t>
+            </w:r>
+            <w:r>
+              <w:rPr>
+                <w:bCs/>
+              </w:rPr>
+              <w:t xml:space="preserve"> d</w:t>
+            </w:r>
+            <w:r>
+              <w:rPr>
+                <w:bCs/>
+              </w:rPr>
+              <w:t>o</w:t>
+            </w:r>
+            <w:r>
+              <w:rPr>
+                <w:bCs/>
+              </w:rPr>
+              <w:t xml:space="preserve"> </w:t>
+            </w:r>
+            <w:r>
+              <w:rPr>
+                <w:bCs/>
+              </w:rPr>
+              <w:t>Projeto</w:t>
+            </w:r>
+            <w:r>
+              <w:rPr>
+                <w:bCs/>
+              </w:rPr>
+              <w:br/>
+            </w:r>
+            <w:r>
+              <w:rPr>
+                <w:bCs/>
+              </w:rPr>
+              <w:t>Referencias</w:t>
+            </w:r>
+            <w:r>
+              <w:rPr>
+                <w:bCs/>
+              </w:rPr>
+              <w:br/>
+            </w:r>
+            <w:r>
+              <w:rPr>
+                <w:bCs/>
+              </w:rPr>
+              <w:t>Regras</w:t>
+            </w:r>
+            <w:r>
+              <w:rPr>
+                <w:bCs/>
+              </w:rPr>
+              <w:t xml:space="preserve"> de </w:t>
+            </w:r>
+            <w:r>
+              <w:rPr>
+                <w:bCs/>
+              </w:rPr>
+              <w:t>Comunicação</w:t>
+            </w:r>
+            <w:r>
+              <w:rPr>
+                <w:bCs/>
+              </w:rPr>
+              <w:br/>
+            </w:r>
+            <w:r>
+              <w:rPr>
+                <w:bCs/>
+              </w:rPr>
+              <w:t>Definição</w:t>
+            </w:r>
+            <w:r>
+              <w:rPr>
+                <w:bCs/>
+              </w:rPr>
+              <w:t xml:space="preserve"> d</w:t>
+            </w:r>
+            <w:r>
+              <w:rPr>
+                <w:bCs/>
+              </w:rPr>
+              <w:t>e</w:t>
+            </w:r>
+            <w:r>
+              <w:rPr>
+                <w:bCs/>
+              </w:rPr>
+              <w:t xml:space="preserve"> </w:t>
+            </w:r>
+            <w:r>
+              <w:rPr>
+                <w:bCs/>
+              </w:rPr>
+              <w:t>Baselines</w:t>
+            </w:r>
+            <w:r>
+              <w:rPr>
+                <w:bCs/>
+              </w:rPr>
+              <w:br/>
+            </w:r>
+            <w:r>
+              <w:rPr>
+                <w:bCs/>
+              </w:rPr>
+              <w:t>LC</w:t>
+            </w:r>
+            <w:r>
+              <w:rPr>
+                <w:bCs/>
+              </w:rPr>
+              <w:t xml:space="preserve"> </w:t>
+            </w:r>
+            <w:r>
+              <w:rPr>
+                <w:bCs/>
+              </w:rPr>
+              <w:t>Priorizada</w:t>
+            </w:r>
+            <w:r>
+              <w:rPr>
+                <w:bCs/>
+              </w:rPr>
+              <w:br/>
+            </w:r>
+            <w:r>
+              <w:rPr>
+                <w:bCs/>
+              </w:rPr>
+              <w:t>LC</w:t>
+            </w:r>
+            <w:r>
+              <w:rPr>
+                <w:bCs/>
+              </w:rPr>
+              <w:t xml:space="preserve"> </w:t>
+            </w:r>
+            <w:r>
+              <w:rPr>
+                <w:bCs/>
+              </w:rPr>
+              <w:t>Priorizada</w:t>
+            </w:r>
+            <w:r>
+              <w:rPr>
+                <w:bCs/>
+              </w:rPr>
+              <w:t xml:space="preserve"> </w:t>
+            </w:r>
+            <w:r>
+              <w:rPr>
+                <w:bCs/>
+              </w:rPr>
+              <w:t>Esforço.</w:t>
+            </w:r>
+            <w:r>
+              <w:rPr>
+                <w:bCs/>
+              </w:rPr>
+              <w:br/>
+            </w:r>
+            <w:r>
+              <w:rPr>
+                <w:bCs/>
+              </w:rPr>
+              <w:t>LC</w:t>
+            </w:r>
+            <w:r>
+              <w:rPr>
+                <w:bCs/>
+              </w:rPr>
+              <w:t xml:space="preserve"> </w:t>
+            </w:r>
+            <w:r>
+              <w:rPr>
+                <w:bCs/>
+              </w:rPr>
+              <w:t>Priorizada</w:t>
+            </w:r>
+            <w:r>
+              <w:rPr>
+                <w:bCs/>
+              </w:rPr>
+              <w:t xml:space="preserve"> </w:t>
+            </w:r>
+            <w:r>
+              <w:rPr>
+                <w:bCs/>
+              </w:rPr>
+              <w:t>Esforço</w:t>
+            </w:r>
+            <w:r>
+              <w:rPr>
+                <w:bCs/>
+              </w:rPr>
+              <w:t xml:space="preserve"> </w:t>
+            </w:r>
+            <w:r>
+              <w:rPr>
+                <w:bCs/>
+              </w:rPr>
+              <w:t>Risco</w:t>
+            </w:r>
+            <w:r>
+              <w:rPr>
+                <w:bCs/>
+              </w:rPr>
+              <w:br/>
+            </w:r>
+            <w:r>
+              <w:rPr>
+                <w:bCs/>
+              </w:rPr>
+              <w:t>Lista</w:t>
+            </w:r>
+            <w:r>
+              <w:rPr>
+                <w:bCs/>
+              </w:rPr>
+              <w:t xml:space="preserve"> </w:t>
+            </w:r>
+            <w:r>
+              <w:rPr>
+                <w:bCs/>
+              </w:rPr>
+              <w:t>De</w:t>
+            </w:r>
+            <w:r>
+              <w:rPr>
+                <w:bCs/>
+              </w:rPr>
+              <w:t xml:space="preserve"> </w:t>
+            </w:r>
+            <w:r>
+              <w:rPr>
+                <w:bCs/>
+              </w:rPr>
+              <w:t>Caracteristicas</w:t>
+            </w:r>
+            <w:r>
+              <w:rPr>
+                <w:bCs/>
+              </w:rPr>
+              <w:br/>
             </w:r>
           </w:p>
         </w:tc>
@@ -5904,7 +6335,7 @@
               <w:spacing w:after="0" w:line="240" w:lineRule="auto"/>
             </w:pPr>
             <w:r>
-              <w:t>Eclipse</w:t>
+              <w:t>Vision</w:t>
             </w:r>
           </w:p>
         </w:tc>
@@ -5924,7 +6355,7 @@
               <w:spacing w:after="0" w:line="240" w:lineRule="auto"/>
             </w:pPr>
             <w:r>
-              <w:t>Juno</w:t>
+              <w:t>2013</w:t>
             </w:r>
           </w:p>
         </w:tc>
@@ -5944,67 +6375,42 @@
               <w:spacing w:after="0" w:line="240" w:lineRule="auto"/>
             </w:pPr>
             <w:r>
-              <w:t>Gerenciamento de Documentação, edição de configuração de documentos</w:t>
-            </w:r>
-          </w:p>
-        </w:tc>
-      </w:tr>
-      <w:tr>
-        <w:tc>
-          <w:tcPr>
-            <w:tcW w:w="4502" w:type="dxa"/>
-            <w:tcBorders>
-              <w:top w:val="nil"/>
-              <w:left w:val="nil"/>
-              <w:right w:val="nil"/>
-            </w:tcBorders>
-            <w:shd w:val="clear" w:color="auto" w:fill="auto"/>
-          </w:tcPr>
-          <w:p>
-            <w:pPr>
-              <w:spacing w:after="0" w:line="240" w:lineRule="auto"/>
-            </w:pPr>
-            <w:r>
-              <w:rPr>
-                <w:rFonts w:ascii="Calibri" w:eastAsia="Calibri" w:hAnsi="Calibri" w:cs="Calibri"/>
-                <w:color w:val="000000" w:themeColor="text1"/>
-              </w:rPr>
-              <w:t>Source Tree</w:t>
-            </w:r>
-          </w:p>
-        </w:tc>
-        <w:tc>
-          <w:tcPr>
-            <w:tcW w:w="991" w:type="dxa"/>
-            <w:tcBorders>
-              <w:top w:val="nil"/>
-              <w:left w:val="nil"/>
-              <w:right w:val="nil"/>
-            </w:tcBorders>
-            <w:shd w:val="clear" w:color="auto" w:fill="auto"/>
-          </w:tcPr>
-          <w:p>
-            <w:pPr>
-              <w:spacing w:after="0" w:line="240" w:lineRule="auto"/>
-            </w:pPr>
-          </w:p>
-        </w:tc>
-        <w:tc>
-          <w:tcPr>
-            <w:tcW w:w="2565" w:type="dxa"/>
-            <w:tcBorders>
-              <w:top w:val="nil"/>
-              <w:left w:val="nil"/>
-              <w:right w:val="nil"/>
-            </w:tcBorders>
-            <w:shd w:val="clear" w:color="auto" w:fill="auto"/>
-          </w:tcPr>
-          <w:p>
-            <w:pPr>
-              <w:spacing w:after="0" w:line="240" w:lineRule="auto"/>
-            </w:pPr>
-            <w:r>
-              <w:t>Gerenciamento de Documentação, edição de configuração de documentos</w:t>
+              <w:rPr>
+                <w:bCs/>
+              </w:rPr>
+              <w:t>Analise das causas raízes</w:t>
+            </w:r>
+            <w:r>
+              <w:rPr>
+                <w:bCs/>
+              </w:rPr>
+              <w:br/>
+            </w:r>
+            <w:r>
+              <w:rPr>
+                <w:bCs/>
+              </w:rPr>
+              <w:t>Fronteira</w:t>
+            </w:r>
+            <w:r>
+              <w:rPr>
+                <w:bCs/>
+              </w:rPr>
+              <w:t xml:space="preserve"> </w:t>
+            </w:r>
+            <w:r>
+              <w:rPr>
+                <w:bCs/>
+              </w:rPr>
+              <w:t>Sistemica</w:t>
+            </w:r>
+            <w:bookmarkStart w:id="11" w:name="_GoBack"/>
+            <w:bookmarkEnd w:id="11"/>
+            <w:r>
+              <w:rPr>
+                <w:bCs/>
+              </w:rPr>
+              <w:br/>
             </w:r>
           </w:p>
         </w:tc>
@@ -6015,58 +6421,75 @@
       <w:pPr>
         <w:pStyle w:val="Ttulo2"/>
       </w:pPr>
-      <w:bookmarkStart w:id="13" w:name="_Toc346134261"/>
-      <w:bookmarkEnd w:id="13"/>
+      <w:bookmarkStart w:id="12" w:name="_Toc346134261"/>
+      <w:bookmarkEnd w:id="12"/>
       <w:r>
         <w:t>Ambiente de Desenvolvimento</w:t>
-      </w:r>
-    </w:p>
-    <w:p>
-      <w:r>
-        <w:t xml:space="preserve">Netbeans como ambiente local conectado com servidor em Hospedagem online </w:t>
       </w:r>
       <w:r>
         <w:br/>
       </w:r>
       <w:r>
-        <w:t>Eclipse Conectado em ambiente local conectado com servidor em Hospedagem Online</w:t>
+        <w:br/>
+      </w:r>
+      <w:r>
+        <w:rPr>
+          <w:rFonts w:asciiTheme="minorHAnsi" w:eastAsiaTheme="minorHAnsi" w:hAnsiTheme="minorHAnsi" w:cstheme="minorBidi"/>
+          <w:b w:val="0"/>
+          <w:bCs w:val="0"/>
+          <w:color w:val="auto"/>
+          <w:sz w:val="22"/>
+          <w:szCs w:val="22"/>
+        </w:rPr>
+        <w:t>N/A</w:t>
       </w:r>
     </w:p>
     <w:p>
       <w:pPr>
         <w:pStyle w:val="Ttulo2"/>
       </w:pPr>
-      <w:bookmarkStart w:id="14" w:name="_Toc346134262"/>
-      <w:bookmarkEnd w:id="14"/>
+      <w:bookmarkStart w:id="13" w:name="_Toc346134262"/>
+      <w:bookmarkEnd w:id="13"/>
       <w:r>
         <w:t>Ambiente de Homologação</w:t>
       </w:r>
-    </w:p>
-    <w:p>
       <w:r>
-        <w:t xml:space="preserve">Todo ambiente de Homologação foi feito em servidor online , que nesse caso foi Github.  E Validado todas as modificações, e edição de documento </w:t>
+        <w:br/>
+      </w:r>
+      <w:r>
+        <w:br/>
+      </w:r>
+      <w:r>
+        <w:rPr>
+          <w:rFonts w:asciiTheme="minorHAnsi" w:eastAsiaTheme="minorHAnsi" w:hAnsiTheme="minorHAnsi" w:cstheme="minorBidi"/>
+          <w:b w:val="0"/>
+          <w:bCs w:val="0"/>
+          <w:color w:val="auto"/>
+          <w:sz w:val="22"/>
+          <w:szCs w:val="22"/>
+        </w:rPr>
+        <w:t>N/A</w:t>
       </w:r>
     </w:p>
     <w:p>
       <w:pPr>
         <w:pStyle w:val="Ttulo2"/>
       </w:pPr>
-      <w:bookmarkStart w:id="15" w:name="_Toc346134263"/>
-      <w:bookmarkEnd w:id="15"/>
+      <w:bookmarkStart w:id="14" w:name="_Toc346134263"/>
+      <w:bookmarkEnd w:id="14"/>
       <w:r>
         <w:t>Ambiente de Produção</w:t>
       </w:r>
     </w:p>
     <w:p>
       <w:r>
-        <w:t xml:space="preserve"> Todo Ambiente Padrão Netbeans , e também eclipse, e também  </w:t>
+        <w:t xml:space="preserve"> </w:t>
       </w:r>
       <w:r>
-        <w:rPr>
-          <w:rFonts w:ascii="Calibri" w:eastAsia="Calibri" w:hAnsi="Calibri" w:cs="Calibri"/>
-          <w:color w:val="000000" w:themeColor="text1"/>
-        </w:rPr>
-        <w:t>Source Tree, para realização de commites, e de merges, e artefatos.</w:t>
+        <w:br/>
+      </w:r>
+      <w:r>
+        <w:t>N/A</w:t>
       </w:r>
     </w:p>
     <w:p/>
@@ -7258,7 +7681,7 @@
 </file>
 
 <file path=customXml/itemProps1.xml><?xml version="1.0" encoding="utf-8"?>
-<ds:datastoreItem xmlns:ds="http://schemas.openxmlformats.org/officeDocument/2006/customXml" ds:itemID="{847DAD46-CE35-4D57-B1DC-309BBC627B24}">
+<ds:datastoreItem xmlns:ds="http://schemas.openxmlformats.org/officeDocument/2006/customXml" ds:itemID="{763D4BE7-484F-4A6A-8F81-027087F52EF6}">
   <ds:schemaRefs>
     <ds:schemaRef ds:uri="http://schemas.openxmlformats.org/officeDocument/2006/bibliography"/>
   </ds:schemaRefs>

</xml_diff>

<commit_message>
Revisão do padrão de identificação.
</commit_message>
<xml_diff>
--- a/impacta-es13-GerenciamentoDeConfiguraçõesMudanças.docx
+++ b/impacta-es13-GerenciamentoDeConfiguraçõesMudanças.docx
@@ -286,6 +286,7 @@
           <w:docPartUnique/>
         </w:docPartObj>
       </w:sdtPr>
+      <w:sdtEndPr/>
       <w:sdtContent>
         <w:p>
           <w:r>
@@ -1551,17 +1552,7 @@
           <w:sz w:val="23"/>
           <w:szCs w:val="23"/>
         </w:rPr>
-        <w:t>O diretor da VITÓRIA COSMÉTICOS percebeu a necessidade de obter um novo siste</w:t>
-      </w:r>
-      <w:bookmarkStart w:id="3" w:name="_GoBack"/>
-      <w:bookmarkEnd w:id="3"/>
-      <w:r>
-        <w:rPr>
-          <w:rFonts w:ascii="Verdana" w:eastAsia="Verdana" w:hAnsi="Verdana" w:cs="Verdana"/>
-          <w:sz w:val="23"/>
-          <w:szCs w:val="23"/>
-        </w:rPr>
-        <w:t>ma que atendesse sua microempresa já que o sistema atual é generalista, ou seja, atende a qualquer tipo negócio, com isso há uma quantidade considerável de funções que não são usadas e outras tantas que lhe faltam. O principal objetivo do cliente é ter o maior número de revendedores (Ponto de Venda) ativos, otimização do gerenciamento e redução de gastos.</w:t>
+        <w:t>O diretor da VITÓRIA COSMÉTICOS percebeu a necessidade de obter um novo sistema que atendesse sua microempresa já que o sistema atual é generalista, ou seja, atende a qualquer tipo negócio, com isso há uma quantidade considerável de funções que não são usadas e outras tantas que lhe faltam. O principal objetivo do cliente é ter o maior número de revendedores (Ponto de Venda) ativos, otimização do gerenciamento e redução de gastos.</w:t>
       </w:r>
     </w:p>
     <w:p>
@@ -1679,12 +1670,12 @@
       <w:pPr>
         <w:pStyle w:val="Ttulo2"/>
       </w:pPr>
-      <w:bookmarkStart w:id="4" w:name="_Toc460414609"/>
+      <w:bookmarkStart w:id="3" w:name="_Toc460414609"/>
       <w:r>
         <w:lastRenderedPageBreak/>
         <w:t>Envolvidos</w:t>
       </w:r>
-      <w:bookmarkEnd w:id="4"/>
+      <w:bookmarkEnd w:id="3"/>
     </w:p>
     <w:p>
       <w:pPr>
@@ -2095,11 +2086,11 @@
       <w:pPr>
         <w:pStyle w:val="Ttulo2"/>
       </w:pPr>
-      <w:bookmarkStart w:id="5" w:name="_Toc460414610"/>
+      <w:bookmarkStart w:id="4" w:name="_Toc460414610"/>
       <w:r>
         <w:t>Definições e Termos</w:t>
       </w:r>
-      <w:bookmarkEnd w:id="5"/>
+      <w:bookmarkEnd w:id="4"/>
     </w:p>
     <w:p>
       <w:pPr>
@@ -2238,11 +2229,11 @@
         <w:pStyle w:val="Ttulo2"/>
         <w:spacing w:after="200"/>
       </w:pPr>
-      <w:bookmarkStart w:id="6" w:name="_Toc460414611"/>
+      <w:bookmarkStart w:id="5" w:name="_Toc460414611"/>
       <w:r>
         <w:t>Abreviações</w:t>
       </w:r>
-      <w:bookmarkEnd w:id="6"/>
+      <w:bookmarkEnd w:id="5"/>
     </w:p>
     <w:p>
       <w:pPr>
@@ -2587,18 +2578,18 @@
       <w:pPr>
         <w:pStyle w:val="Ttulo1"/>
       </w:pPr>
-      <w:bookmarkStart w:id="7" w:name="_Toc460414612"/>
+      <w:bookmarkStart w:id="6" w:name="_Toc460414612"/>
       <w:r>
         <w:lastRenderedPageBreak/>
         <w:t>Gerenciamento de Configuração</w:t>
       </w:r>
-      <w:bookmarkEnd w:id="7"/>
+      <w:bookmarkEnd w:id="6"/>
     </w:p>
     <w:p>
       <w:pPr>
         <w:pStyle w:val="Ttulo2"/>
       </w:pPr>
-      <w:bookmarkStart w:id="8" w:name="_Toc460414613"/>
+      <w:bookmarkStart w:id="7" w:name="_Toc460414613"/>
       <w:proofErr w:type="spellStart"/>
       <w:r>
         <w:t>Baselines</w:t>
@@ -2607,7 +2598,7 @@
       <w:r>
         <w:t xml:space="preserve"> do Projeto</w:t>
       </w:r>
-      <w:bookmarkEnd w:id="8"/>
+      <w:bookmarkEnd w:id="7"/>
     </w:p>
     <w:p>
       <w:pPr>
@@ -5513,12 +5504,12 @@
       <w:pPr>
         <w:pStyle w:val="Ttulo2"/>
       </w:pPr>
-      <w:bookmarkStart w:id="9" w:name="_Toc460414614"/>
+      <w:bookmarkStart w:id="8" w:name="_Toc460414614"/>
       <w:r>
         <w:lastRenderedPageBreak/>
         <w:t>Padrão de Identificação dos Itens de Configuração</w:t>
       </w:r>
-      <w:bookmarkEnd w:id="9"/>
+      <w:bookmarkEnd w:id="8"/>
     </w:p>
     <w:p>
       <w:pPr>
@@ -5633,6 +5624,9 @@
             <w:r>
               <w:t>Impacta-es13-adp</w:t>
             </w:r>
+            <w:r>
+              <w:t>-xxxx</w:t>
+            </w:r>
           </w:p>
         </w:tc>
       </w:tr>
@@ -5675,6 +5669,9 @@
             <w:r>
               <w:t>Impacta-es13-gen</w:t>
             </w:r>
+            <w:r>
+              <w:t>-xxxx</w:t>
+            </w:r>
           </w:p>
         </w:tc>
       </w:tr>
@@ -5717,6 +5714,11 @@
             <w:r>
               <w:t>Impacta-es13-wdc</w:t>
             </w:r>
+            <w:r>
+              <w:t>-xxxx</w:t>
+            </w:r>
+            <w:bookmarkStart w:id="9" w:name="_GoBack"/>
+            <w:bookmarkEnd w:id="9"/>
           </w:p>
         </w:tc>
       </w:tr>
@@ -5772,13 +5774,6 @@
           <w:sz w:val="23"/>
           <w:szCs w:val="23"/>
         </w:rPr>
-      </w:r>
-      <w:r>
-        <w:rPr>
-          <w:rFonts w:ascii="Verdana" w:eastAsia="Verdana" w:hAnsi="Verdana" w:cs="Verdana"/>
-          <w:sz w:val="23"/>
-          <w:szCs w:val="23"/>
-        </w:rPr>
         <w:fldChar w:fldCharType="separate"/>
       </w:r>
       <w:r>
@@ -5788,25 +5783,7 @@
           <w:sz w:val="23"/>
           <w:szCs w:val="23"/>
         </w:rPr>
-        <w:t>https://github</w:t>
-      </w:r>
-      <w:r>
-        <w:rPr>
-          <w:rStyle w:val="Hyperlink"/>
-          <w:rFonts w:ascii="Verdana" w:eastAsia="Verdana" w:hAnsi="Verdana" w:cs="Verdana"/>
-          <w:sz w:val="23"/>
-          <w:szCs w:val="23"/>
-        </w:rPr>
-        <w:t>.</w:t>
-      </w:r>
-      <w:r>
-        <w:rPr>
-          <w:rStyle w:val="Hyperlink"/>
-          <w:rFonts w:ascii="Verdana" w:eastAsia="Verdana" w:hAnsi="Verdana" w:cs="Verdana"/>
-          <w:sz w:val="23"/>
-          <w:szCs w:val="23"/>
-        </w:rPr>
-        <w:t>com/impacta-es13-gcm-grupo01/Impacta-es13-tcc-grupo01.github.io</w:t>
+        <w:t>https://github.com/impacta-es13-gcm-grupo01/Impacta-es13-tcc-grupo01.github.io</w:t>
       </w:r>
     </w:p>
     <w:p>
@@ -5825,13 +5802,7 @@
         <w:fldChar w:fldCharType="end"/>
       </w:r>
       <w:r>
-        <w:t xml:space="preserve">Tabela </w:t>
-      </w:r>
-      <w:r>
-        <w:t>8</w:t>
-      </w:r>
-      <w:r>
-        <w:t xml:space="preserve"> – </w:t>
+        <w:t xml:space="preserve">Tabela 8 – </w:t>
       </w:r>
       <w:r>
         <w:t>Padrão de Identificação dos Itens de Configuração</w:t>
@@ -9315,7 +9286,7 @@
 </file>
 
 <file path=customXml/itemProps1.xml><?xml version="1.0" encoding="utf-8"?>
-<ds:datastoreItem xmlns:ds="http://schemas.openxmlformats.org/officeDocument/2006/customXml" ds:itemID="{767139DC-B446-47D5-9FA2-5A799C56E88B}">
+<ds:datastoreItem xmlns:ds="http://schemas.openxmlformats.org/officeDocument/2006/customXml" ds:itemID="{91184E14-E61C-4E58-B142-D3466E38334B}">
   <ds:schemaRefs>
     <ds:schemaRef ds:uri="http://schemas.openxmlformats.org/officeDocument/2006/bibliography"/>
   </ds:schemaRefs>

</xml_diff>